<commit_message>
Actualizacion de Modelo de BD
</commit_message>
<xml_diff>
--- a/Desarrollo/SWGI/Diseño/SWGI_DD.docx
+++ b/Desarrollo/SWGI/Diseño/SWGI_DD.docx
@@ -1372,8 +1372,6 @@
         </w:rPr>
       </w:pPr>
       <w:bookmarkStart w:id="3" w:name="_Toc496279749"/>
-      <w:bookmarkStart w:id="4" w:name="_GoBack"/>
-      <w:bookmarkEnd w:id="4"/>
       <w:r>
         <w:rPr>
           <w:rFonts w:eastAsia="Arial"/>
@@ -1643,14 +1641,470 @@
           <w:rFonts w:eastAsia="Arial"/>
         </w:rPr>
       </w:pPr>
-      <w:bookmarkStart w:id="5" w:name="_Toc496279755"/>
+      <w:bookmarkStart w:id="4" w:name="_Toc496279755"/>
+      <w:r>
+        <w:rPr>
+          <w:rFonts w:eastAsia="Arial"/>
+        </w:rPr>
+        <w:t>Entorno de desarrollo</w:t>
+      </w:r>
+    </w:p>
+    <w:p>
+      <w:pPr>
+        <w:rPr>
+          <w:rFonts w:eastAsia="Arial"/>
+        </w:rPr>
+      </w:pPr>
+      <w:r>
+        <w:rPr>
+          <w:rFonts w:eastAsia="Arial"/>
+        </w:rPr>
+        <w:t xml:space="preserve">En relación a la tecnología de desarrollo, esta es la lista  </w:t>
+      </w:r>
+      <w:proofErr w:type="spellStart"/>
+      <w:r>
+        <w:rPr>
+          <w:rFonts w:eastAsia="Arial"/>
+        </w:rPr>
+        <w:t>que</w:t>
+      </w:r>
+      <w:proofErr w:type="spellEnd"/>
+      <w:r>
+        <w:rPr>
+          <w:rFonts w:eastAsia="Arial"/>
+        </w:rPr>
+        <w:t xml:space="preserve"> se</w:t>
+      </w:r>
+      <w:r>
+        <w:rPr>
+          <w:rFonts w:eastAsia="Arial"/>
+        </w:rPr>
+        <w:t xml:space="preserve"> us</w:t>
+      </w:r>
+      <w:r>
+        <w:rPr>
+          <w:rFonts w:eastAsia="Arial"/>
+        </w:rPr>
+        <w:t>ó</w:t>
+      </w:r>
+      <w:r>
+        <w:rPr>
+          <w:rFonts w:eastAsia="Arial"/>
+        </w:rPr>
+        <w:t>:</w:t>
+      </w:r>
+    </w:p>
+    <w:p>
+      <w:pPr>
+        <w:rPr>
+          <w:rFonts w:eastAsia="Arial"/>
+        </w:rPr>
+      </w:pPr>
+      <w:r>
+        <w:rPr>
+          <w:rFonts w:eastAsia="Arial"/>
+        </w:rPr>
+        <w:t>•</w:t>
+      </w:r>
+      <w:r>
+        <w:rPr>
+          <w:rFonts w:eastAsia="Arial"/>
+        </w:rPr>
+        <w:tab/>
+        <w:t xml:space="preserve">Plataforma de </w:t>
+      </w:r>
+      <w:proofErr w:type="spellStart"/>
+      <w:r>
+        <w:rPr>
+          <w:rFonts w:eastAsia="Arial"/>
+        </w:rPr>
+        <w:t>versionamiento</w:t>
+      </w:r>
+      <w:proofErr w:type="spellEnd"/>
+      <w:r>
+        <w:rPr>
+          <w:rFonts w:eastAsia="Arial"/>
+        </w:rPr>
+        <w:t xml:space="preserve">: </w:t>
+      </w:r>
+      <w:proofErr w:type="spellStart"/>
+      <w:r>
+        <w:rPr>
+          <w:rFonts w:eastAsia="Arial"/>
+        </w:rPr>
+        <w:t>Git</w:t>
+      </w:r>
+      <w:proofErr w:type="spellEnd"/>
+      <w:r>
+        <w:rPr>
+          <w:rFonts w:eastAsia="Arial"/>
+        </w:rPr>
+        <w:t xml:space="preserve"> 2.14.1</w:t>
+      </w:r>
+    </w:p>
+    <w:p>
+      <w:pPr>
+        <w:rPr>
+          <w:rFonts w:eastAsia="Arial"/>
+        </w:rPr>
+      </w:pPr>
+      <w:r>
+        <w:rPr>
+          <w:rFonts w:eastAsia="Arial"/>
+        </w:rPr>
+        <w:t>•</w:t>
+      </w:r>
+      <w:r>
+        <w:rPr>
+          <w:rFonts w:eastAsia="Arial"/>
+        </w:rPr>
+        <w:tab/>
+        <w:t xml:space="preserve">Servidor </w:t>
+      </w:r>
+      <w:proofErr w:type="spellStart"/>
+      <w:r>
+        <w:rPr>
+          <w:rFonts w:eastAsia="Arial"/>
+        </w:rPr>
+        <w:t>Git</w:t>
+      </w:r>
+      <w:proofErr w:type="spellEnd"/>
+      <w:r>
+        <w:rPr>
+          <w:rFonts w:eastAsia="Arial"/>
+        </w:rPr>
+        <w:t xml:space="preserve"> en la nube: </w:t>
+      </w:r>
+      <w:proofErr w:type="spellStart"/>
+      <w:r>
+        <w:rPr>
+          <w:rFonts w:eastAsia="Arial"/>
+        </w:rPr>
+        <w:t>GitHub</w:t>
+      </w:r>
+      <w:proofErr w:type="spellEnd"/>
+    </w:p>
+    <w:p>
+      <w:pPr>
+        <w:rPr>
+          <w:rFonts w:eastAsia="Arial"/>
+          <w:lang w:val="en-US"/>
+        </w:rPr>
+      </w:pPr>
+      <w:r>
+        <w:rPr>
+          <w:rFonts w:eastAsia="Arial"/>
+          <w:lang w:val="en-US"/>
+        </w:rPr>
+        <w:t>•</w:t>
+      </w:r>
+      <w:r>
+        <w:rPr>
+          <w:rFonts w:eastAsia="Arial"/>
+          <w:lang w:val="en-US"/>
+        </w:rPr>
+        <w:tab/>
+        <w:t xml:space="preserve">CLI </w:t>
+      </w:r>
+      <w:proofErr w:type="gramStart"/>
+      <w:r>
+        <w:rPr>
+          <w:rFonts w:eastAsia="Arial"/>
+          <w:lang w:val="en-US"/>
+        </w:rPr>
+        <w:t>( Command</w:t>
+      </w:r>
+      <w:proofErr w:type="gramEnd"/>
+      <w:r>
+        <w:rPr>
+          <w:rFonts w:eastAsia="Arial"/>
+          <w:lang w:val="en-US"/>
+        </w:rPr>
+        <w:t xml:space="preserve"> Line Interface ): </w:t>
+      </w:r>
+      <w:proofErr w:type="spellStart"/>
+      <w:r>
+        <w:rPr>
+          <w:rFonts w:eastAsia="Arial"/>
+          <w:lang w:val="en-US"/>
+        </w:rPr>
+        <w:t>Git</w:t>
+      </w:r>
+      <w:proofErr w:type="spellEnd"/>
+      <w:r>
+        <w:rPr>
+          <w:rFonts w:eastAsia="Arial"/>
+          <w:lang w:val="en-US"/>
+        </w:rPr>
+        <w:t xml:space="preserve"> bash (Windows), Terminal (Linux, </w:t>
+      </w:r>
+      <w:proofErr w:type="spellStart"/>
+      <w:r>
+        <w:rPr>
+          <w:rFonts w:eastAsia="Arial"/>
+          <w:lang w:val="en-US"/>
+        </w:rPr>
+        <w:t>MacOS</w:t>
+      </w:r>
+      <w:proofErr w:type="spellEnd"/>
+      <w:r>
+        <w:rPr>
+          <w:rFonts w:eastAsia="Arial"/>
+          <w:lang w:val="en-US"/>
+        </w:rPr>
+        <w:t>).</w:t>
+      </w:r>
+    </w:p>
+    <w:p>
+      <w:pPr>
+        <w:rPr>
+          <w:rFonts w:eastAsia="Arial"/>
+          <w:lang w:val="en-US"/>
+        </w:rPr>
+      </w:pPr>
+    </w:p>
+    <w:p>
+      <w:pPr>
+        <w:rPr>
+          <w:rFonts w:eastAsia="Arial"/>
+        </w:rPr>
+      </w:pPr>
+      <w:r>
+        <w:rPr>
+          <w:rFonts w:eastAsia="Arial"/>
+        </w:rPr>
+        <w:t xml:space="preserve">Estas herramientas se esquematizan de la siguiente manera en la Figura 2.4.1: </w:t>
+      </w:r>
+    </w:p>
+    <w:p>
+      <w:pPr>
+        <w:rPr>
+          <w:rFonts w:eastAsia="Arial"/>
+        </w:rPr>
+      </w:pPr>
+    </w:p>
+    <w:p>
+      <w:pPr>
+        <w:rPr>
+          <w:rFonts w:eastAsia="Arial"/>
+        </w:rPr>
+      </w:pPr>
+    </w:p>
+    <w:p>
+      <w:pPr>
+        <w:rPr>
+          <w:rFonts w:eastAsia="Arial"/>
+        </w:rPr>
+      </w:pPr>
+    </w:p>
+    <w:p>
+      <w:pPr>
+        <w:rPr>
+          <w:rFonts w:eastAsia="Arial"/>
+        </w:rPr>
+      </w:pPr>
+    </w:p>
+    <w:p>
+      <w:pPr>
+        <w:jc w:val="center"/>
+        <w:rPr>
+          <w:rFonts w:eastAsia="Arial"/>
+        </w:rPr>
+      </w:pPr>
+      <w:r>
+        <w:rPr>
+          <w:noProof/>
+        </w:rPr>
+        <w:drawing>
+          <wp:inline distT="0" distB="0" distL="0" distR="0" wp14:anchorId="33BB1525" wp14:editId="782E4097">
+            <wp:extent cx="4333875" cy="3067050"/>
+            <wp:effectExtent l="0" t="0" r="9525" b="0"/>
+            <wp:docPr id="1" name="Imagen 1"/>
+            <wp:cNvGraphicFramePr>
+              <a:graphicFrameLocks xmlns:a="http://schemas.openxmlformats.org/drawingml/2006/main" noChangeAspect="1"/>
+            </wp:cNvGraphicFramePr>
+            <a:graphic xmlns:a="http://schemas.openxmlformats.org/drawingml/2006/main">
+              <a:graphicData uri="http://schemas.openxmlformats.org/drawingml/2006/picture">
+                <pic:pic xmlns:pic="http://schemas.openxmlformats.org/drawingml/2006/picture">
+                  <pic:nvPicPr>
+                    <pic:cNvPr id="1" name=""/>
+                    <pic:cNvPicPr/>
+                  </pic:nvPicPr>
+                  <pic:blipFill rotWithShape="1">
+                    <a:blip r:embed="rId8"/>
+                    <a:srcRect r="1940" b="10803"/>
+                    <a:stretch/>
+                  </pic:blipFill>
+                  <pic:spPr bwMode="auto">
+                    <a:xfrm>
+                      <a:off x="0" y="0"/>
+                      <a:ext cx="4333875" cy="3067050"/>
+                    </a:xfrm>
+                    <a:prstGeom prst="rect">
+                      <a:avLst/>
+                    </a:prstGeom>
+                    <a:ln>
+                      <a:noFill/>
+                    </a:ln>
+                    <a:extLst>
+                      <a:ext uri="{53640926-AAD7-44D8-BBD7-CCE9431645EC}">
+                        <a14:shadowObscured xmlns:a14="http://schemas.microsoft.com/office/drawing/2010/main"/>
+                      </a:ext>
+                    </a:extLst>
+                  </pic:spPr>
+                </pic:pic>
+              </a:graphicData>
+            </a:graphic>
+          </wp:inline>
+        </w:drawing>
+      </w:r>
+      <w:bookmarkStart w:id="5" w:name="_GoBack"/>
+      <w:bookmarkEnd w:id="5"/>
+    </w:p>
+    <w:p>
+      <w:pPr>
+        <w:rPr>
+          <w:rFonts w:eastAsia="Arial"/>
+        </w:rPr>
+      </w:pPr>
+    </w:p>
+    <w:p>
+      <w:pPr>
+        <w:rPr>
+          <w:rFonts w:eastAsia="Arial"/>
+        </w:rPr>
+      </w:pPr>
+    </w:p>
+    <w:p>
+      <w:pPr>
+        <w:rPr>
+          <w:rFonts w:eastAsia="Arial"/>
+        </w:rPr>
+      </w:pPr>
+    </w:p>
+    <w:p>
+      <w:pPr>
+        <w:rPr>
+          <w:rFonts w:eastAsia="Arial"/>
+        </w:rPr>
+      </w:pPr>
+    </w:p>
+    <w:p>
+      <w:pPr>
+        <w:rPr>
+          <w:rFonts w:eastAsia="Arial"/>
+        </w:rPr>
+      </w:pPr>
+    </w:p>
+    <w:p>
+      <w:pPr>
+        <w:rPr>
+          <w:rFonts w:eastAsia="Arial"/>
+        </w:rPr>
+      </w:pPr>
+    </w:p>
+    <w:p>
+      <w:pPr>
+        <w:rPr>
+          <w:rFonts w:eastAsia="Arial"/>
+        </w:rPr>
+      </w:pPr>
+    </w:p>
+    <w:p>
+      <w:pPr>
+        <w:rPr>
+          <w:rFonts w:eastAsia="Arial"/>
+        </w:rPr>
+      </w:pPr>
+    </w:p>
+    <w:p>
+      <w:pPr>
+        <w:rPr>
+          <w:rFonts w:eastAsia="Arial"/>
+        </w:rPr>
+      </w:pPr>
+    </w:p>
+    <w:p>
+      <w:pPr>
+        <w:rPr>
+          <w:rFonts w:eastAsia="Arial"/>
+        </w:rPr>
+      </w:pPr>
+    </w:p>
+    <w:p>
+      <w:pPr>
+        <w:rPr>
+          <w:rFonts w:eastAsia="Arial"/>
+        </w:rPr>
+      </w:pPr>
+    </w:p>
+    <w:p>
+      <w:pPr>
+        <w:rPr>
+          <w:rFonts w:eastAsia="Arial"/>
+        </w:rPr>
+      </w:pPr>
+    </w:p>
+    <w:p>
+      <w:pPr>
+        <w:rPr>
+          <w:rFonts w:eastAsia="Arial"/>
+        </w:rPr>
+      </w:pPr>
+    </w:p>
+    <w:p>
+      <w:pPr>
+        <w:rPr>
+          <w:rFonts w:eastAsia="Arial"/>
+        </w:rPr>
+      </w:pPr>
+    </w:p>
+    <w:p>
+      <w:pPr>
+        <w:rPr>
+          <w:rFonts w:eastAsia="Arial"/>
+        </w:rPr>
+      </w:pPr>
+    </w:p>
+    <w:p>
+      <w:pPr>
+        <w:rPr>
+          <w:rFonts w:eastAsia="Arial"/>
+        </w:rPr>
+      </w:pPr>
+    </w:p>
+    <w:p>
+      <w:pPr>
+        <w:rPr>
+          <w:rFonts w:eastAsia="Arial"/>
+        </w:rPr>
+      </w:pPr>
+    </w:p>
+    <w:p>
+      <w:pPr>
+        <w:rPr>
+          <w:rFonts w:eastAsia="Arial"/>
+        </w:rPr>
+      </w:pPr>
+    </w:p>
+    <w:p>
+      <w:pPr>
+        <w:pStyle w:val="Ttulo1"/>
+        <w:numPr>
+          <w:ilvl w:val="0"/>
+          <w:numId w:val="15"/>
+        </w:numPr>
+        <w:rPr>
+          <w:rFonts w:eastAsia="Arial"/>
+        </w:rPr>
+      </w:pPr>
       <w:r>
         <w:rPr>
           <w:rFonts w:eastAsia="Arial"/>
         </w:rPr>
         <w:t>DISEÑO DE LA BASE DE DATOS</w:t>
       </w:r>
-      <w:bookmarkEnd w:id="5"/>
+      <w:bookmarkEnd w:id="4"/>
     </w:p>
     <w:p>
       <w:r>
@@ -1710,14 +2164,27 @@
       <w:r>
         <w:t xml:space="preserve">Ilustración </w:t>
       </w:r>
-      <w:fldSimple w:instr=" SEQ Ilustración \* ARABIC ">
-        <w:r>
-          <w:rPr>
-            <w:noProof/>
-          </w:rPr>
-          <w:t>3</w:t>
-        </w:r>
-      </w:fldSimple>
+      <w:r>
+        <w:fldChar w:fldCharType="begin"/>
+      </w:r>
+      <w:r>
+        <w:instrText xml:space="preserve"> SEQ Ilustración \* ARABIC </w:instrText>
+      </w:r>
+      <w:r>
+        <w:fldChar w:fldCharType="separate"/>
+      </w:r>
+      <w:r>
+        <w:rPr>
+          <w:noProof/>
+        </w:rPr>
+        <w:t>3</w:t>
+      </w:r>
+      <w:r>
+        <w:rPr>
+          <w:noProof/>
+        </w:rPr>
+        <w:fldChar w:fldCharType="end"/>
+      </w:r>
       <w:r>
         <w:t xml:space="preserve"> - Modelado de la Base de Datos</w:t>
       </w:r>
@@ -1745,7 +2212,7 @@
                     </pic:cNvPicPr>
                   </pic:nvPicPr>
                   <pic:blipFill>
-                    <a:blip r:embed="rId8">
+                    <a:blip r:embed="rId9">
                       <a:extLst>
                         <a:ext uri="{28A0092B-C50C-407E-A947-70E740481C1C}">
                           <a14:useLocalDpi xmlns:a14="http://schemas.microsoft.com/office/drawing/2010/main" val="0"/>
@@ -1778,7 +2245,7 @@
       </w:r>
     </w:p>
     <w:sectPr>
-      <w:footerReference w:type="default" r:id="rId9"/>
+      <w:footerReference w:type="default" r:id="rId10"/>
       <w:pgSz w:w="12240" w:h="15840" w:code="1"/>
       <w:pgMar w:top="1440" w:right="1440" w:bottom="1440" w:left="1440" w:header="567" w:footer="567" w:gutter="0"/>
       <w:pgNumType w:start="1"/>
@@ -1839,7 +2306,7 @@
         <w:noProof/>
         <w:lang w:val="es-ES"/>
       </w:rPr>
-      <w:t>4</w:t>
+      <w:t>5</w:t>
     </w:r>
     <w:r>
       <w:fldChar w:fldCharType="end"/>
@@ -5050,7 +5517,7 @@
 </file>
 
 <file path=customXml/itemProps1.xml><?xml version="1.0" encoding="utf-8"?>
-<ds:datastoreItem xmlns:ds="http://schemas.openxmlformats.org/officeDocument/2006/customXml" ds:itemID="{2CBC4A07-7C9E-4D2C-840E-EB89E0CFB7B0}">
+<ds:datastoreItem xmlns:ds="http://schemas.openxmlformats.org/officeDocument/2006/customXml" ds:itemID="{43A06CF0-6EE5-4C8C-A220-8C768CC963F6}">
   <ds:schemaRefs>
     <ds:schemaRef ds:uri="http://schemas.openxmlformats.org/officeDocument/2006/bibliography"/>
   </ds:schemaRefs>

</xml_diff>

<commit_message>
Documento de diseño actualizado
</commit_message>
<xml_diff>
--- a/Desarrollo/SWGI/Diseño/SWGI_DD.docx
+++ b/Desarrollo/SWGI/Diseño/SWGI_DD.docx
@@ -1,6 +1,6 @@
 
 <file path=word/document.xml><?xml version="1.0" encoding="utf-8"?>
-<w:document xmlns:wpc="http://schemas.microsoft.com/office/word/2010/wordprocessingCanvas" xmlns:mc="http://schemas.openxmlformats.org/markup-compatibility/2006" xmlns:o="urn:schemas-microsoft-com:office:office" xmlns:r="http://schemas.openxmlformats.org/officeDocument/2006/relationships" xmlns:m="http://schemas.openxmlformats.org/officeDocument/2006/math" xmlns:v="urn:schemas-microsoft-com:vml" xmlns:wp14="http://schemas.microsoft.com/office/word/2010/wordprocessingDrawing" xmlns:wp="http://schemas.openxmlformats.org/drawingml/2006/wordprocessingDrawing" xmlns:w10="urn:schemas-microsoft-com:office:word" xmlns:w="http://schemas.openxmlformats.org/wordprocessingml/2006/main" xmlns:w14="http://schemas.microsoft.com/office/word/2010/wordml" xmlns:w15="http://schemas.microsoft.com/office/word/2012/wordml" xmlns:wpg="http://schemas.microsoft.com/office/word/2010/wordprocessingGroup" xmlns:wpi="http://schemas.microsoft.com/office/word/2010/wordprocessingInk" xmlns:wne="http://schemas.microsoft.com/office/word/2006/wordml" xmlns:wps="http://schemas.microsoft.com/office/word/2010/wordprocessingShape" mc:Ignorable="w14 w15 wp14">
+<w:document xmlns:wpc="http://schemas.microsoft.com/office/word/2010/wordprocessingCanvas" xmlns:cx="http://schemas.microsoft.com/office/drawing/2014/chartex" xmlns:cx1="http://schemas.microsoft.com/office/drawing/2015/9/8/chartex" xmlns:mc="http://schemas.openxmlformats.org/markup-compatibility/2006" xmlns:o="urn:schemas-microsoft-com:office:office" xmlns:r="http://schemas.openxmlformats.org/officeDocument/2006/relationships" xmlns:m="http://schemas.openxmlformats.org/officeDocument/2006/math" xmlns:v="urn:schemas-microsoft-com:vml" xmlns:wp14="http://schemas.microsoft.com/office/word/2010/wordprocessingDrawing" xmlns:wp="http://schemas.openxmlformats.org/drawingml/2006/wordprocessingDrawing" xmlns:w10="urn:schemas-microsoft-com:office:word" xmlns:w="http://schemas.openxmlformats.org/wordprocessingml/2006/main" xmlns:w14="http://schemas.microsoft.com/office/word/2010/wordml" xmlns:w15="http://schemas.microsoft.com/office/word/2012/wordml" xmlns:w16se="http://schemas.microsoft.com/office/word/2015/wordml/symex" xmlns:wpg="http://schemas.microsoft.com/office/word/2010/wordprocessingGroup" xmlns:wpi="http://schemas.microsoft.com/office/word/2010/wordprocessingInk" xmlns:wne="http://schemas.microsoft.com/office/word/2006/wordml" xmlns:wps="http://schemas.microsoft.com/office/word/2010/wordprocessingShape" mc:Ignorable="w14 w15 w16se wp14">
   <w:background w:color="FFFFFF"/>
   <w:body>
     <w:p>
@@ -102,7 +102,15 @@
           <w:sz w:val="72"/>
           <w:szCs w:val="72"/>
         </w:rPr>
-        <w:t>Documento de Análisis</w:t>
+        <w:t xml:space="preserve">Documento de </w:t>
+      </w:r>
+      <w:r>
+        <w:rPr>
+          <w:rFonts w:eastAsia="Verdana"/>
+          <w:sz w:val="72"/>
+          <w:szCs w:val="72"/>
+        </w:rPr>
+        <w:t>Diseño</w:t>
       </w:r>
     </w:p>
     <w:p>
@@ -217,7 +225,7 @@
     <w:p/>
     <w:p>
       <w:pPr>
-        <w:pStyle w:val="Puesto"/>
+        <w:pStyle w:val="Ttulo"/>
         <w:rPr>
           <w:sz w:val="22"/>
           <w:szCs w:val="22"/>
@@ -984,13 +992,8 @@
         <w:spacing w:line="360" w:lineRule="auto"/>
         <w:jc w:val="both"/>
       </w:pPr>
-      <w:proofErr w:type="spellStart"/>
-      <w:r>
-        <w:t>Consulting</w:t>
-      </w:r>
-      <w:proofErr w:type="spellEnd"/>
-      <w:r>
-        <w:t xml:space="preserve"> Asociados es una empresa peruana que, desde su creación desarrolla software a la medida con personal especializado que reside en Perú, nuestra empresa fue fundada en el año 2014, nuestra propuesta de propuesta de valor se basa en la entrega de soluciones software personalizadas, capaces de soportar procesos clave y actividades de misión crítica, alineados con los objetivos estratégicos de nuestros clientes.</w:t>
+      <w:r>
+        <w:t>Consulting Asociados es una empresa peruana que, desde su creación desarrolla software a la medida con personal especializado que reside en Perú, nuestra empresa fue fundada en el año 2014, nuestra propuesta de propuesta de valor se basa en la entrega de soluciones software personalizadas, capaces de soportar procesos clave y actividades de misión crítica, alineados con los objetivos estratégicos de nuestros clientes.</w:t>
       </w:r>
     </w:p>
     <w:p>
@@ -1000,31 +1003,7 @@
         <w:jc w:val="both"/>
       </w:pPr>
       <w:r>
-        <w:t xml:space="preserve">En la cual se basan el control de stock de los productos de </w:t>
-      </w:r>
-      <w:proofErr w:type="gramStart"/>
-      <w:r>
-        <w:t>nuestro clientes</w:t>
-      </w:r>
-      <w:proofErr w:type="gramEnd"/>
-      <w:r>
-        <w:t xml:space="preserve">, y llevar marcos </w:t>
-      </w:r>
-      <w:proofErr w:type="spellStart"/>
-      <w:r>
-        <w:t>estadisticos</w:t>
-      </w:r>
-      <w:proofErr w:type="spellEnd"/>
-      <w:r>
-        <w:t xml:space="preserve"> la cual van a realizar mejor </w:t>
-      </w:r>
-      <w:proofErr w:type="spellStart"/>
-      <w:r>
-        <w:t>aun</w:t>
-      </w:r>
-      <w:proofErr w:type="spellEnd"/>
-      <w:r>
-        <w:t xml:space="preserve"> el conteo de los productos, los cuales son necesarios o todo lo contrario.</w:t>
+        <w:t>En la cual se basan el control de stock de los productos de nuestro clientes, y llevar marcos estadisticos la cual van a realizar mejor aun el conteo de los productos, los cuales son necesarios o todo lo contrario.</w:t>
       </w:r>
     </w:p>
     <w:p>
@@ -1041,31 +1020,7 @@
         <w:jc w:val="both"/>
       </w:pPr>
       <w:r>
-        <w:t xml:space="preserve">Esto va a generar llevar un control de los registros activos, a pequeña escala según como se </w:t>
-      </w:r>
-      <w:proofErr w:type="spellStart"/>
-      <w:r>
-        <w:t>este</w:t>
-      </w:r>
-      <w:proofErr w:type="spellEnd"/>
-      <w:r>
-        <w:t xml:space="preserve"> aplicando en la empresa, y a la vez nos permite tener un control de los versionados de la </w:t>
-      </w:r>
-      <w:proofErr w:type="spellStart"/>
-      <w:r>
-        <w:t>documentacion</w:t>
-      </w:r>
-      <w:proofErr w:type="spellEnd"/>
-      <w:r>
-        <w:t xml:space="preserve">, que nos va a permitir realizar un flashback y colocar en el historial el cual deseamos. Lo cual nos va a permitir tener una </w:t>
-      </w:r>
-      <w:proofErr w:type="spellStart"/>
-      <w:r>
-        <w:t>linea</w:t>
-      </w:r>
-      <w:proofErr w:type="spellEnd"/>
-      <w:r>
-        <w:t xml:space="preserve"> base.</w:t>
+        <w:t>Esto va a generar llevar un control de los registros activos, a pequeña escala según como se este aplicando en la empresa, y a la vez nos permite tener un control de los versionados de la documentacion, que nos va a permitir realizar un flashback y colocar en el historial el cual deseamos. Lo cual nos va a permitir tener una linea base.</w:t>
       </w:r>
     </w:p>
     <w:p>
@@ -1075,15 +1030,7 @@
         <w:jc w:val="both"/>
       </w:pPr>
       <w:r>
-        <w:t xml:space="preserve">El registro de productos se va a realizar de una manera </w:t>
-      </w:r>
-      <w:proofErr w:type="spellStart"/>
-      <w:r>
-        <w:t>mas</w:t>
-      </w:r>
-      <w:proofErr w:type="spellEnd"/>
-      <w:r>
-        <w:t xml:space="preserve"> contextualiza y según las necesidades implementadas en los marcos llevados a cabo por la empresa.</w:t>
+        <w:t>El registro de productos se va a realizar de una manera mas contextualiza y según las necesidades implementadas en los marcos llevados a cabo por la empresa.</w:t>
       </w:r>
     </w:p>
     <w:p>
@@ -1170,57 +1117,18 @@
         </w:tabs>
         <w:jc w:val="both"/>
       </w:pPr>
-      <w:proofErr w:type="spellStart"/>
       <w:r>
         <w:rPr>
           <w:b/>
           <w:color w:val="000000" w:themeColor="text1"/>
         </w:rPr>
-        <w:t>Linea</w:t>
-      </w:r>
-      <w:proofErr w:type="spellEnd"/>
-      <w:r>
-        <w:rPr>
-          <w:b/>
+        <w:t xml:space="preserve">Linea Base :  </w:t>
+      </w:r>
+      <w:r>
+        <w:rPr>
           <w:color w:val="000000" w:themeColor="text1"/>
         </w:rPr>
-        <w:t xml:space="preserve"> </w:t>
-      </w:r>
-      <w:proofErr w:type="gramStart"/>
-      <w:r>
-        <w:rPr>
-          <w:b/>
-          <w:color w:val="000000" w:themeColor="text1"/>
-        </w:rPr>
-        <w:t>Base :</w:t>
-      </w:r>
-      <w:proofErr w:type="gramEnd"/>
-      <w:r>
-        <w:rPr>
-          <w:b/>
-          <w:color w:val="000000" w:themeColor="text1"/>
-        </w:rPr>
-        <w:t xml:space="preserve">  </w:t>
-      </w:r>
-      <w:r>
-        <w:rPr>
-          <w:color w:val="000000" w:themeColor="text1"/>
-        </w:rPr>
-        <w:t xml:space="preserve">EL inicio del punto la cual se va llevar a cabo en la pendiente de la gesta de la </w:t>
-      </w:r>
-      <w:proofErr w:type="spellStart"/>
-      <w:r>
-        <w:rPr>
-          <w:color w:val="000000" w:themeColor="text1"/>
-        </w:rPr>
-        <w:t>produccion</w:t>
-      </w:r>
-      <w:proofErr w:type="spellEnd"/>
-      <w:r>
-        <w:rPr>
-          <w:color w:val="000000" w:themeColor="text1"/>
-        </w:rPr>
-        <w:t>.</w:t>
+        <w:t>EL inicio del punto la cual se va llevar a cabo en la pendiente de la gesta de la produccion.</w:t>
       </w:r>
     </w:p>
     <w:p>
@@ -1266,23 +1174,7 @@
           <w:b/>
           <w:color w:val="000000" w:themeColor="text1"/>
         </w:rPr>
-        <w:t xml:space="preserve">Marcos </w:t>
-      </w:r>
-      <w:proofErr w:type="spellStart"/>
-      <w:r>
-        <w:rPr>
-          <w:b/>
-          <w:color w:val="000000" w:themeColor="text1"/>
-        </w:rPr>
-        <w:t>estadisticos</w:t>
-      </w:r>
-      <w:proofErr w:type="spellEnd"/>
-      <w:r>
-        <w:rPr>
-          <w:b/>
-          <w:color w:val="000000" w:themeColor="text1"/>
-        </w:rPr>
-        <w:t>: S</w:t>
+        <w:t>Marcos estadisticos: S</w:t>
       </w:r>
       <w:r>
         <w:rPr>
@@ -1303,21 +1195,12 @@
         </w:tabs>
         <w:jc w:val="both"/>
       </w:pPr>
-      <w:proofErr w:type="spellStart"/>
       <w:r>
         <w:rPr>
           <w:b/>
           <w:color w:val="000000" w:themeColor="text1"/>
         </w:rPr>
-        <w:t>flashBack</w:t>
-      </w:r>
-      <w:proofErr w:type="spellEnd"/>
-      <w:r>
-        <w:rPr>
-          <w:b/>
-          <w:color w:val="000000" w:themeColor="text1"/>
-        </w:rPr>
-        <w:t xml:space="preserve">: </w:t>
+        <w:t xml:space="preserve">flashBack: </w:t>
       </w:r>
       <w:r>
         <w:rPr>
@@ -1423,21 +1306,7 @@
         <w:rPr>
           <w:rFonts w:asciiTheme="minorHAnsi" w:eastAsia="Arial" w:hAnsiTheme="minorHAnsi"/>
         </w:rPr>
-        <w:t xml:space="preserve">istema utilizará base de datos PostgreSQL, por tema de open </w:t>
-      </w:r>
-      <w:proofErr w:type="spellStart"/>
-      <w:r>
-        <w:rPr>
-          <w:rFonts w:asciiTheme="minorHAnsi" w:eastAsia="Arial" w:hAnsiTheme="minorHAnsi"/>
-        </w:rPr>
-        <w:t>source</w:t>
-      </w:r>
-      <w:proofErr w:type="spellEnd"/>
-      <w:r>
-        <w:rPr>
-          <w:rFonts w:asciiTheme="minorHAnsi" w:eastAsia="Arial" w:hAnsiTheme="minorHAnsi"/>
-        </w:rPr>
-        <w:t>.</w:t>
+        <w:t>istema utilizará base de datos PostgreSQL, por tema de open source.</w:t>
       </w:r>
     </w:p>
     <w:p>
@@ -1537,35 +1406,7 @@
         <w:rPr>
           <w:rFonts w:asciiTheme="minorHAnsi" w:eastAsia="Arial" w:hAnsiTheme="minorHAnsi"/>
         </w:rPr>
-        <w:t xml:space="preserve">Tarjeta de Red </w:t>
-      </w:r>
-      <w:proofErr w:type="spellStart"/>
-      <w:r>
-        <w:rPr>
-          <w:rFonts w:asciiTheme="minorHAnsi" w:eastAsia="Arial" w:hAnsiTheme="minorHAnsi"/>
-        </w:rPr>
-        <w:t>LinkStar</w:t>
-      </w:r>
-      <w:proofErr w:type="spellEnd"/>
-      <w:r>
-        <w:rPr>
-          <w:rFonts w:asciiTheme="minorHAnsi" w:eastAsia="Arial" w:hAnsiTheme="minorHAnsi"/>
-        </w:rPr>
-        <w:t xml:space="preserve"> de 1 </w:t>
-      </w:r>
-      <w:proofErr w:type="spellStart"/>
-      <w:r>
-        <w:rPr>
-          <w:rFonts w:asciiTheme="minorHAnsi" w:eastAsia="Arial" w:hAnsiTheme="minorHAnsi"/>
-        </w:rPr>
-        <w:t>Gbps</w:t>
-      </w:r>
-      <w:proofErr w:type="spellEnd"/>
-      <w:r>
-        <w:rPr>
-          <w:rFonts w:asciiTheme="minorHAnsi" w:eastAsia="Arial" w:hAnsiTheme="minorHAnsi"/>
-        </w:rPr>
-        <w:t>.</w:t>
+        <w:t>Tarjeta de Red LinkStar de 1 Gbps.</w:t>
       </w:r>
     </w:p>
     <w:p>
@@ -1659,51 +1500,57 @@
         <w:rPr>
           <w:rFonts w:eastAsia="Arial"/>
         </w:rPr>
-        <w:t xml:space="preserve">En relación a la tecnología de desarrollo, esta es la lista  </w:t>
-      </w:r>
-      <w:proofErr w:type="spellStart"/>
+        <w:t>En relación a la tecnología de desarrollo, esta es la lista  que se</w:t>
+      </w:r>
       <w:r>
         <w:rPr>
           <w:rFonts w:eastAsia="Arial"/>
         </w:rPr>
-        <w:t>que</w:t>
-      </w:r>
-      <w:proofErr w:type="spellEnd"/>
+        <w:t xml:space="preserve"> us</w:t>
+      </w:r>
       <w:r>
         <w:rPr>
           <w:rFonts w:eastAsia="Arial"/>
         </w:rPr>
-        <w:t xml:space="preserve"> se</w:t>
+        <w:t>ó</w:t>
       </w:r>
       <w:r>
         <w:rPr>
           <w:rFonts w:eastAsia="Arial"/>
         </w:rPr>
-        <w:t xml:space="preserve"> us</w:t>
-      </w:r>
-      <w:r>
+        <w:t>:</w:t>
+      </w:r>
+    </w:p>
+    <w:p>
+      <w:pPr>
         <w:rPr>
           <w:rFonts w:eastAsia="Arial"/>
         </w:rPr>
-        <w:t>ó</w:t>
-      </w:r>
+      </w:pPr>
       <w:r>
         <w:rPr>
           <w:rFonts w:eastAsia="Arial"/>
         </w:rPr>
-        <w:t>:</w:t>
-      </w:r>
-    </w:p>
-    <w:p>
-      <w:pPr>
+        <w:t>•</w:t>
+      </w:r>
+      <w:r>
         <w:rPr>
           <w:rFonts w:eastAsia="Arial"/>
         </w:rPr>
-      </w:pPr>
-      <w:r>
+        <w:tab/>
+        <w:t>Plataforma de versionamiento: Git 2.14.1</w:t>
+      </w:r>
+    </w:p>
+    <w:p>
+      <w:pPr>
         <w:rPr>
           <w:rFonts w:eastAsia="Arial"/>
         </w:rPr>
+      </w:pPr>
+      <w:r>
+        <w:rPr>
+          <w:rFonts w:eastAsia="Arial"/>
+        </w:rPr>
         <w:t>•</w:t>
       </w:r>
       <w:r>
@@ -1711,78 +1558,8 @@
           <w:rFonts w:eastAsia="Arial"/>
         </w:rPr>
         <w:tab/>
-        <w:t xml:space="preserve">Plataforma de </w:t>
-      </w:r>
-      <w:proofErr w:type="spellStart"/>
-      <w:r>
-        <w:rPr>
-          <w:rFonts w:eastAsia="Arial"/>
-        </w:rPr>
-        <w:t>versionamiento</w:t>
-      </w:r>
-      <w:proofErr w:type="spellEnd"/>
-      <w:r>
-        <w:rPr>
-          <w:rFonts w:eastAsia="Arial"/>
-        </w:rPr>
-        <w:t xml:space="preserve">: </w:t>
-      </w:r>
-      <w:proofErr w:type="spellStart"/>
-      <w:r>
-        <w:rPr>
-          <w:rFonts w:eastAsia="Arial"/>
-        </w:rPr>
-        <w:t>Git</w:t>
-      </w:r>
-      <w:proofErr w:type="spellEnd"/>
-      <w:r>
-        <w:rPr>
-          <w:rFonts w:eastAsia="Arial"/>
-        </w:rPr>
-        <w:t xml:space="preserve"> 2.14.1</w:t>
-      </w:r>
-    </w:p>
-    <w:p>
-      <w:pPr>
-        <w:rPr>
-          <w:rFonts w:eastAsia="Arial"/>
-        </w:rPr>
-      </w:pPr>
-      <w:r>
-        <w:rPr>
-          <w:rFonts w:eastAsia="Arial"/>
-        </w:rPr>
-        <w:t>•</w:t>
-      </w:r>
-      <w:r>
-        <w:rPr>
-          <w:rFonts w:eastAsia="Arial"/>
-        </w:rPr>
-        <w:tab/>
-        <w:t xml:space="preserve">Servidor </w:t>
-      </w:r>
-      <w:proofErr w:type="spellStart"/>
-      <w:r>
-        <w:rPr>
-          <w:rFonts w:eastAsia="Arial"/>
-        </w:rPr>
-        <w:t>Git</w:t>
-      </w:r>
-      <w:proofErr w:type="spellEnd"/>
-      <w:r>
-        <w:rPr>
-          <w:rFonts w:eastAsia="Arial"/>
-        </w:rPr>
-        <w:t xml:space="preserve"> en la nube: </w:t>
-      </w:r>
-      <w:proofErr w:type="spellStart"/>
-      <w:r>
-        <w:rPr>
-          <w:rFonts w:eastAsia="Arial"/>
-        </w:rPr>
-        <w:t>GitHub</w:t>
-      </w:r>
-      <w:proofErr w:type="spellEnd"/>
+        <w:t>Servidor Git en la nube: GitHub</w:t>
+      </w:r>
     </w:p>
     <w:p>
       <w:pPr>
@@ -1804,116 +1581,69 @@
           <w:lang w:val="en-US"/>
         </w:rPr>
         <w:tab/>
-        <w:t xml:space="preserve">CLI </w:t>
-      </w:r>
-      <w:proofErr w:type="gramStart"/>
-      <w:r>
+        <w:t>CLI ( Command Line Interface ): Git bash (Windows), Terminal (Linux, MacOS).</w:t>
+      </w:r>
+    </w:p>
+    <w:p>
+      <w:pPr>
         <w:rPr>
           <w:rFonts w:eastAsia="Arial"/>
           <w:lang w:val="en-US"/>
         </w:rPr>
-        <w:t>( Command</w:t>
-      </w:r>
-      <w:proofErr w:type="gramEnd"/>
-      <w:r>
+      </w:pPr>
+    </w:p>
+    <w:p>
+      <w:pPr>
         <w:rPr>
           <w:rFonts w:eastAsia="Arial"/>
-          <w:lang w:val="en-US"/>
-        </w:rPr>
-        <w:t xml:space="preserve"> Line Interface ): </w:t>
-      </w:r>
-      <w:proofErr w:type="spellStart"/>
+        </w:rPr>
+      </w:pPr>
       <w:r>
         <w:rPr>
           <w:rFonts w:eastAsia="Arial"/>
-          <w:lang w:val="en-US"/>
-        </w:rPr>
-        <w:t>Git</w:t>
-      </w:r>
-      <w:proofErr w:type="spellEnd"/>
-      <w:r>
+        </w:rPr>
+        <w:t xml:space="preserve">Estas herramientas se esquematizan de la siguiente manera en la Figura 2.4.1: </w:t>
+      </w:r>
+    </w:p>
+    <w:p>
+      <w:pPr>
         <w:rPr>
           <w:rFonts w:eastAsia="Arial"/>
-          <w:lang w:val="en-US"/>
-        </w:rPr>
-        <w:t xml:space="preserve"> bash (Windows), Terminal (Linux, </w:t>
-      </w:r>
-      <w:proofErr w:type="spellStart"/>
-      <w:r>
+        </w:rPr>
+      </w:pPr>
+    </w:p>
+    <w:p>
+      <w:pPr>
         <w:rPr>
           <w:rFonts w:eastAsia="Arial"/>
-          <w:lang w:val="en-US"/>
-        </w:rPr>
-        <w:t>MacOS</w:t>
-      </w:r>
-      <w:proofErr w:type="spellEnd"/>
-      <w:r>
+        </w:rPr>
+      </w:pPr>
+    </w:p>
+    <w:p>
+      <w:pPr>
         <w:rPr>
           <w:rFonts w:eastAsia="Arial"/>
-          <w:lang w:val="en-US"/>
-        </w:rPr>
-        <w:t>).</w:t>
-      </w:r>
+        </w:rPr>
+      </w:pPr>
     </w:p>
     <w:p>
       <w:pPr>
         <w:rPr>
           <w:rFonts w:eastAsia="Arial"/>
-          <w:lang w:val="en-US"/>
-        </w:rPr>
-      </w:pPr>
-    </w:p>
-    <w:p>
-      <w:pPr>
+        </w:rPr>
+      </w:pPr>
+    </w:p>
+    <w:p>
+      <w:pPr>
+        <w:jc w:val="center"/>
         <w:rPr>
           <w:rFonts w:eastAsia="Arial"/>
         </w:rPr>
       </w:pPr>
       <w:r>
         <w:rPr>
-          <w:rFonts w:eastAsia="Arial"/>
-        </w:rPr>
-        <w:t xml:space="preserve">Estas herramientas se esquematizan de la siguiente manera en la Figura 2.4.1: </w:t>
-      </w:r>
-    </w:p>
-    <w:p>
-      <w:pPr>
-        <w:rPr>
-          <w:rFonts w:eastAsia="Arial"/>
-        </w:rPr>
-      </w:pPr>
-    </w:p>
-    <w:p>
-      <w:pPr>
-        <w:rPr>
-          <w:rFonts w:eastAsia="Arial"/>
-        </w:rPr>
-      </w:pPr>
-    </w:p>
-    <w:p>
-      <w:pPr>
-        <w:rPr>
-          <w:rFonts w:eastAsia="Arial"/>
-        </w:rPr>
-      </w:pPr>
-    </w:p>
-    <w:p>
-      <w:pPr>
-        <w:rPr>
-          <w:rFonts w:eastAsia="Arial"/>
-        </w:rPr>
-      </w:pPr>
-    </w:p>
-    <w:p>
-      <w:pPr>
-        <w:jc w:val="center"/>
-        <w:rPr>
-          <w:rFonts w:eastAsia="Arial"/>
-        </w:rPr>
-      </w:pPr>
-      <w:r>
-        <w:rPr>
           <w:noProof/>
+          <w:lang w:val="es-ES" w:eastAsia="es-ES"/>
         </w:rPr>
         <w:drawing>
           <wp:inline distT="0" distB="0" distL="0" distR="0" wp14:anchorId="33BB1525" wp14:editId="782E4097">
@@ -1958,78 +1688,6 @@
           </wp:inline>
         </w:drawing>
       </w:r>
-      <w:bookmarkStart w:id="5" w:name="_GoBack"/>
-      <w:bookmarkEnd w:id="5"/>
-    </w:p>
-    <w:p>
-      <w:pPr>
-        <w:rPr>
-          <w:rFonts w:eastAsia="Arial"/>
-        </w:rPr>
-      </w:pPr>
-    </w:p>
-    <w:p>
-      <w:pPr>
-        <w:rPr>
-          <w:rFonts w:eastAsia="Arial"/>
-        </w:rPr>
-      </w:pPr>
-    </w:p>
-    <w:p>
-      <w:pPr>
-        <w:rPr>
-          <w:rFonts w:eastAsia="Arial"/>
-        </w:rPr>
-      </w:pPr>
-    </w:p>
-    <w:p>
-      <w:pPr>
-        <w:rPr>
-          <w:rFonts w:eastAsia="Arial"/>
-        </w:rPr>
-      </w:pPr>
-    </w:p>
-    <w:p>
-      <w:pPr>
-        <w:rPr>
-          <w:rFonts w:eastAsia="Arial"/>
-        </w:rPr>
-      </w:pPr>
-    </w:p>
-    <w:p>
-      <w:pPr>
-        <w:rPr>
-          <w:rFonts w:eastAsia="Arial"/>
-        </w:rPr>
-      </w:pPr>
-    </w:p>
-    <w:p>
-      <w:pPr>
-        <w:rPr>
-          <w:rFonts w:eastAsia="Arial"/>
-        </w:rPr>
-      </w:pPr>
-    </w:p>
-    <w:p>
-      <w:pPr>
-        <w:rPr>
-          <w:rFonts w:eastAsia="Arial"/>
-        </w:rPr>
-      </w:pPr>
-    </w:p>
-    <w:p>
-      <w:pPr>
-        <w:rPr>
-          <w:rFonts w:eastAsia="Arial"/>
-        </w:rPr>
-      </w:pPr>
-    </w:p>
-    <w:p>
-      <w:pPr>
-        <w:rPr>
-          <w:rFonts w:eastAsia="Arial"/>
-        </w:rPr>
-      </w:pPr>
     </w:p>
     <w:p>
       <w:pPr>
@@ -2102,6 +1760,7 @@
         <w:rPr>
           <w:rFonts w:eastAsia="Arial"/>
         </w:rPr>
+        <w:lastRenderedPageBreak/>
         <w:t>DISEÑO DE LA BASE DE DATOS</w:t>
       </w:r>
       <w:bookmarkEnd w:id="4"/>
@@ -2164,35 +1823,23 @@
       <w:r>
         <w:t xml:space="preserve">Ilustración </w:t>
       </w:r>
-      <w:r>
-        <w:fldChar w:fldCharType="begin"/>
-      </w:r>
-      <w:r>
-        <w:instrText xml:space="preserve"> SEQ Ilustración \* ARABIC </w:instrText>
-      </w:r>
-      <w:r>
-        <w:fldChar w:fldCharType="separate"/>
-      </w:r>
+      <w:fldSimple w:instr=" SEQ Ilustración \* ARABIC ">
+        <w:r>
+          <w:rPr>
+            <w:noProof/>
+          </w:rPr>
+          <w:t>3</w:t>
+        </w:r>
+      </w:fldSimple>
+      <w:r>
+        <w:t xml:space="preserve"> - Modelado de la Base de Datos</w:t>
+      </w:r>
+    </w:p>
+    <w:p>
       <w:r>
         <w:rPr>
           <w:noProof/>
-        </w:rPr>
-        <w:t>3</w:t>
-      </w:r>
-      <w:r>
-        <w:rPr>
-          <w:noProof/>
-        </w:rPr>
-        <w:fldChar w:fldCharType="end"/>
-      </w:r>
-      <w:r>
-        <w:t xml:space="preserve"> - Modelado de la Base de Datos</w:t>
-      </w:r>
-    </w:p>
-    <w:p>
-      <w:r>
-        <w:rPr>
-          <w:noProof/>
+          <w:lang w:val="es-ES" w:eastAsia="es-ES"/>
         </w:rPr>
         <w:drawing>
           <wp:inline distT="0" distB="0" distL="0" distR="0">
@@ -2244,8 +1891,277 @@
         </w:drawing>
       </w:r>
     </w:p>
+    <w:p/>
+    <w:p/>
+    <w:p/>
+    <w:p/>
+    <w:p>
+      <w:pPr>
+        <w:pStyle w:val="Prrafodelista"/>
+        <w:numPr>
+          <w:ilvl w:val="0"/>
+          <w:numId w:val="15"/>
+        </w:numPr>
+        <w:tabs>
+          <w:tab w:val="left" w:pos="284"/>
+        </w:tabs>
+      </w:pPr>
+      <w:r>
+        <w:rPr>
+          <w:b/>
+        </w:rPr>
+        <w:t>Diagrama de componentes</w:t>
+      </w:r>
+    </w:p>
+    <w:p>
+      <w:pPr>
+        <w:pStyle w:val="Prrafodelista"/>
+        <w:tabs>
+          <w:tab w:val="left" w:pos="284"/>
+        </w:tabs>
+        <w:ind w:left="0"/>
+      </w:pPr>
+      <w:r>
+        <w:tab/>
+      </w:r>
+    </w:p>
+    <w:p>
+      <w:pPr>
+        <w:pStyle w:val="Prrafodelista"/>
+        <w:tabs>
+          <w:tab w:val="left" w:pos="284"/>
+        </w:tabs>
+        <w:ind w:left="0"/>
+      </w:pPr>
+      <w:r>
+        <w:rPr>
+          <w:noProof/>
+          <w:lang w:val="es-ES" w:eastAsia="es-ES"/>
+        </w:rPr>
+        <w:drawing>
+          <wp:anchor distT="0" distB="0" distL="114300" distR="114300" simplePos="0" relativeHeight="251658240" behindDoc="0" locked="0" layoutInCell="1" allowOverlap="1">
+            <wp:simplePos x="0" y="0"/>
+            <wp:positionH relativeFrom="column">
+              <wp:posOffset>1171575</wp:posOffset>
+            </wp:positionH>
+            <wp:positionV relativeFrom="paragraph">
+              <wp:posOffset>7620</wp:posOffset>
+            </wp:positionV>
+            <wp:extent cx="4324350" cy="1181100"/>
+            <wp:effectExtent l="0" t="0" r="0" b="0"/>
+            <wp:wrapSquare wrapText="bothSides"/>
+            <wp:docPr id="3" name="Imagen 3"/>
+            <wp:cNvGraphicFramePr>
+              <a:graphicFrameLocks xmlns:a="http://schemas.openxmlformats.org/drawingml/2006/main" noChangeAspect="1"/>
+            </wp:cNvGraphicFramePr>
+            <a:graphic xmlns:a="http://schemas.openxmlformats.org/drawingml/2006/main">
+              <a:graphicData uri="http://schemas.openxmlformats.org/drawingml/2006/picture">
+                <pic:pic xmlns:pic="http://schemas.openxmlformats.org/drawingml/2006/picture">
+                  <pic:nvPicPr>
+                    <pic:cNvPr id="1" name=""/>
+                    <pic:cNvPicPr/>
+                  </pic:nvPicPr>
+                  <pic:blipFill rotWithShape="1">
+                    <a:blip r:embed="rId10">
+                      <a:extLst>
+                        <a:ext uri="{28A0092B-C50C-407E-A947-70E740481C1C}">
+                          <a14:useLocalDpi xmlns:a14="http://schemas.microsoft.com/office/drawing/2010/main" val="0"/>
+                        </a:ext>
+                      </a:extLst>
+                    </a:blip>
+                    <a:srcRect t="21256" b="18841"/>
+                    <a:stretch/>
+                  </pic:blipFill>
+                  <pic:spPr bwMode="auto">
+                    <a:xfrm>
+                      <a:off x="0" y="0"/>
+                      <a:ext cx="4324350" cy="1181100"/>
+                    </a:xfrm>
+                    <a:prstGeom prst="rect">
+                      <a:avLst/>
+                    </a:prstGeom>
+                    <a:ln>
+                      <a:noFill/>
+                    </a:ln>
+                    <a:extLst>
+                      <a:ext uri="{53640926-AAD7-44D8-BBD7-CCE9431645EC}">
+                        <a14:shadowObscured xmlns:a14="http://schemas.microsoft.com/office/drawing/2010/main"/>
+                      </a:ext>
+                    </a:extLst>
+                  </pic:spPr>
+                </pic:pic>
+              </a:graphicData>
+            </a:graphic>
+            <wp14:sizeRelH relativeFrom="page">
+              <wp14:pctWidth>0</wp14:pctWidth>
+            </wp14:sizeRelH>
+            <wp14:sizeRelV relativeFrom="page">
+              <wp14:pctHeight>0</wp14:pctHeight>
+            </wp14:sizeRelV>
+          </wp:anchor>
+        </w:drawing>
+      </w:r>
+    </w:p>
+    <w:p>
+      <w:pPr>
+        <w:pStyle w:val="Prrafodelista"/>
+        <w:tabs>
+          <w:tab w:val="left" w:pos="284"/>
+        </w:tabs>
+        <w:ind w:left="0"/>
+      </w:pPr>
+    </w:p>
+    <w:p>
+      <w:pPr>
+        <w:pStyle w:val="Prrafodelista"/>
+        <w:tabs>
+          <w:tab w:val="left" w:pos="284"/>
+        </w:tabs>
+        <w:ind w:left="0"/>
+      </w:pPr>
+    </w:p>
+    <w:p>
+      <w:pPr>
+        <w:pStyle w:val="Prrafodelista"/>
+        <w:tabs>
+          <w:tab w:val="left" w:pos="284"/>
+        </w:tabs>
+        <w:ind w:left="0"/>
+      </w:pPr>
+    </w:p>
+    <w:p>
+      <w:pPr>
+        <w:pStyle w:val="Prrafodelista"/>
+        <w:tabs>
+          <w:tab w:val="left" w:pos="284"/>
+        </w:tabs>
+        <w:ind w:left="0"/>
+      </w:pPr>
+    </w:p>
+    <w:p>
+      <w:pPr>
+        <w:pStyle w:val="Prrafodelista"/>
+        <w:tabs>
+          <w:tab w:val="left" w:pos="284"/>
+        </w:tabs>
+        <w:ind w:left="0"/>
+      </w:pPr>
+    </w:p>
+    <w:p>
+      <w:pPr>
+        <w:pStyle w:val="Prrafodelista"/>
+        <w:tabs>
+          <w:tab w:val="left" w:pos="284"/>
+        </w:tabs>
+        <w:ind w:left="0"/>
+      </w:pPr>
+    </w:p>
+    <w:p>
+      <w:pPr>
+        <w:pStyle w:val="Prrafodelista"/>
+        <w:tabs>
+          <w:tab w:val="left" w:pos="284"/>
+        </w:tabs>
+        <w:ind w:left="0"/>
+      </w:pPr>
+    </w:p>
+    <w:p>
+      <w:pPr>
+        <w:pStyle w:val="Prrafodelista"/>
+        <w:tabs>
+          <w:tab w:val="left" w:pos="284"/>
+        </w:tabs>
+        <w:ind w:left="0"/>
+      </w:pPr>
+    </w:p>
+    <w:p>
+      <w:pPr>
+        <w:pStyle w:val="Prrafodelista"/>
+        <w:numPr>
+          <w:ilvl w:val="0"/>
+          <w:numId w:val="17"/>
+        </w:numPr>
+        <w:tabs>
+          <w:tab w:val="left" w:pos="709"/>
+        </w:tabs>
+        <w:ind w:left="567" w:firstLine="0"/>
+      </w:pPr>
+      <w:r>
+        <w:rPr>
+          <w:b/>
+        </w:rPr>
+        <w:t>El sistema web</w:t>
+      </w:r>
+      <w:r>
+        <w:t xml:space="preserve"> es accedido desde una aplicación cliente (navegador).</w:t>
+      </w:r>
+    </w:p>
+    <w:p>
+      <w:pPr>
+        <w:pStyle w:val="Prrafodelista"/>
+        <w:numPr>
+          <w:ilvl w:val="0"/>
+          <w:numId w:val="17"/>
+        </w:numPr>
+        <w:tabs>
+          <w:tab w:val="left" w:pos="709"/>
+        </w:tabs>
+        <w:ind w:left="567" w:firstLine="0"/>
+      </w:pPr>
+      <w:r>
+        <w:rPr>
+          <w:b/>
+        </w:rPr>
+        <w:t xml:space="preserve">El API REST </w:t>
+      </w:r>
+      <w:r>
+        <w:t>es la interfaz mediante la cual la aplicación cliente accederá al repositorio de datos.</w:t>
+      </w:r>
+    </w:p>
+    <w:p>
+      <w:pPr>
+        <w:pStyle w:val="Prrafodelista"/>
+        <w:numPr>
+          <w:ilvl w:val="0"/>
+          <w:numId w:val="17"/>
+        </w:numPr>
+        <w:tabs>
+          <w:tab w:val="left" w:pos="709"/>
+        </w:tabs>
+        <w:ind w:left="567" w:firstLine="0"/>
+      </w:pPr>
+      <w:r>
+        <w:rPr>
+          <w:b/>
+        </w:rPr>
+        <w:t>La base de datos</w:t>
+      </w:r>
+      <w:r>
+        <w:t xml:space="preserve"> es el componente de persistencia donde se centrará la información del sistema.</w:t>
+      </w:r>
+      <w:bookmarkStart w:id="5" w:name="_GoBack"/>
+      <w:bookmarkEnd w:id="5"/>
+    </w:p>
+    <w:p>
+      <w:pPr>
+        <w:pStyle w:val="Prrafodelista"/>
+        <w:tabs>
+          <w:tab w:val="left" w:pos="284"/>
+        </w:tabs>
+        <w:ind w:left="0"/>
+      </w:pPr>
+    </w:p>
+    <w:p>
+      <w:pPr>
+        <w:pStyle w:val="Prrafodelista"/>
+        <w:tabs>
+          <w:tab w:val="left" w:pos="284"/>
+        </w:tabs>
+        <w:ind w:left="0"/>
+      </w:pPr>
+    </w:p>
     <w:sectPr>
-      <w:footerReference w:type="default" r:id="rId10"/>
+      <w:footerReference w:type="default" r:id="rId11"/>
       <w:pgSz w:w="12240" w:h="15840" w:code="1"/>
       <w:pgMar w:top="1440" w:right="1440" w:bottom="1440" w:left="1440" w:header="567" w:footer="567" w:gutter="0"/>
       <w:pgNumType w:start="1"/>
@@ -2256,7 +2172,7 @@
 </file>
 
 <file path=word/endnotes.xml><?xml version="1.0" encoding="utf-8"?>
-<w:endnotes xmlns:wpc="http://schemas.microsoft.com/office/word/2010/wordprocessingCanvas" xmlns:mc="http://schemas.openxmlformats.org/markup-compatibility/2006" xmlns:o="urn:schemas-microsoft-com:office:office" xmlns:r="http://schemas.openxmlformats.org/officeDocument/2006/relationships" xmlns:m="http://schemas.openxmlformats.org/officeDocument/2006/math" xmlns:v="urn:schemas-microsoft-com:vml" xmlns:wp14="http://schemas.microsoft.com/office/word/2010/wordprocessingDrawing" xmlns:wp="http://schemas.openxmlformats.org/drawingml/2006/wordprocessingDrawing" xmlns:w10="urn:schemas-microsoft-com:office:word" xmlns:w="http://schemas.openxmlformats.org/wordprocessingml/2006/main" xmlns:w14="http://schemas.microsoft.com/office/word/2010/wordml" xmlns:w15="http://schemas.microsoft.com/office/word/2012/wordml" xmlns:wpg="http://schemas.microsoft.com/office/word/2010/wordprocessingGroup" xmlns:wpi="http://schemas.microsoft.com/office/word/2010/wordprocessingInk" xmlns:wne="http://schemas.microsoft.com/office/word/2006/wordml" xmlns:wps="http://schemas.microsoft.com/office/word/2010/wordprocessingShape" mc:Ignorable="w14 w15 wp14">
+<w:endnotes xmlns:wpc="http://schemas.microsoft.com/office/word/2010/wordprocessingCanvas" xmlns:cx="http://schemas.microsoft.com/office/drawing/2014/chartex" xmlns:cx1="http://schemas.microsoft.com/office/drawing/2015/9/8/chartex" xmlns:mc="http://schemas.openxmlformats.org/markup-compatibility/2006" xmlns:o="urn:schemas-microsoft-com:office:office" xmlns:r="http://schemas.openxmlformats.org/officeDocument/2006/relationships" xmlns:m="http://schemas.openxmlformats.org/officeDocument/2006/math" xmlns:v="urn:schemas-microsoft-com:vml" xmlns:wp14="http://schemas.microsoft.com/office/word/2010/wordprocessingDrawing" xmlns:wp="http://schemas.openxmlformats.org/drawingml/2006/wordprocessingDrawing" xmlns:w10="urn:schemas-microsoft-com:office:word" xmlns:w="http://schemas.openxmlformats.org/wordprocessingml/2006/main" xmlns:w14="http://schemas.microsoft.com/office/word/2010/wordml" xmlns:w15="http://schemas.microsoft.com/office/word/2012/wordml" xmlns:w16se="http://schemas.microsoft.com/office/word/2015/wordml/symex" xmlns:wpg="http://schemas.microsoft.com/office/word/2010/wordprocessingGroup" xmlns:wpi="http://schemas.microsoft.com/office/word/2010/wordprocessingInk" xmlns:wne="http://schemas.microsoft.com/office/word/2006/wordml" xmlns:wps="http://schemas.microsoft.com/office/word/2010/wordprocessingShape" mc:Ignorable="w14 w15 w16se wp14">
   <w:endnote w:type="separator" w:id="-1">
     <w:p>
       <w:r>
@@ -2275,7 +2191,7 @@
 </file>
 
 <file path=word/footer1.xml><?xml version="1.0" encoding="utf-8"?>
-<w:ftr xmlns:wpc="http://schemas.microsoft.com/office/word/2010/wordprocessingCanvas" xmlns:mc="http://schemas.openxmlformats.org/markup-compatibility/2006" xmlns:o="urn:schemas-microsoft-com:office:office" xmlns:r="http://schemas.openxmlformats.org/officeDocument/2006/relationships" xmlns:m="http://schemas.openxmlformats.org/officeDocument/2006/math" xmlns:v="urn:schemas-microsoft-com:vml" xmlns:wp14="http://schemas.microsoft.com/office/word/2010/wordprocessingDrawing" xmlns:wp="http://schemas.openxmlformats.org/drawingml/2006/wordprocessingDrawing" xmlns:w10="urn:schemas-microsoft-com:office:word" xmlns:w="http://schemas.openxmlformats.org/wordprocessingml/2006/main" xmlns:w14="http://schemas.microsoft.com/office/word/2010/wordml" xmlns:w15="http://schemas.microsoft.com/office/word/2012/wordml" xmlns:wpg="http://schemas.microsoft.com/office/word/2010/wordprocessingGroup" xmlns:wpi="http://schemas.microsoft.com/office/word/2010/wordprocessingInk" xmlns:wne="http://schemas.microsoft.com/office/word/2006/wordml" xmlns:wps="http://schemas.microsoft.com/office/word/2010/wordprocessingShape" mc:Ignorable="w14 w15 wp14">
+<w:ftr xmlns:wpc="http://schemas.microsoft.com/office/word/2010/wordprocessingCanvas" xmlns:cx="http://schemas.microsoft.com/office/drawing/2014/chartex" xmlns:cx1="http://schemas.microsoft.com/office/drawing/2015/9/8/chartex" xmlns:mc="http://schemas.openxmlformats.org/markup-compatibility/2006" xmlns:o="urn:schemas-microsoft-com:office:office" xmlns:r="http://schemas.openxmlformats.org/officeDocument/2006/relationships" xmlns:m="http://schemas.openxmlformats.org/officeDocument/2006/math" xmlns:v="urn:schemas-microsoft-com:vml" xmlns:wp14="http://schemas.microsoft.com/office/word/2010/wordprocessingDrawing" xmlns:wp="http://schemas.openxmlformats.org/drawingml/2006/wordprocessingDrawing" xmlns:w10="urn:schemas-microsoft-com:office:word" xmlns:w="http://schemas.openxmlformats.org/wordprocessingml/2006/main" xmlns:w14="http://schemas.microsoft.com/office/word/2010/wordml" xmlns:w15="http://schemas.microsoft.com/office/word/2012/wordml" xmlns:w16se="http://schemas.microsoft.com/office/word/2015/wordml/symex" xmlns:wpg="http://schemas.microsoft.com/office/word/2010/wordprocessingGroup" xmlns:wpi="http://schemas.microsoft.com/office/word/2010/wordprocessingInk" xmlns:wne="http://schemas.microsoft.com/office/word/2006/wordml" xmlns:wps="http://schemas.microsoft.com/office/word/2010/wordprocessingShape" mc:Ignorable="w14 w15 w16se wp14">
   <w:p>
     <w:pPr>
       <w:pStyle w:val="Piedepgina"/>
@@ -2321,7 +2237,7 @@
 </file>
 
 <file path=word/footnotes.xml><?xml version="1.0" encoding="utf-8"?>
-<w:footnotes xmlns:wpc="http://schemas.microsoft.com/office/word/2010/wordprocessingCanvas" xmlns:mc="http://schemas.openxmlformats.org/markup-compatibility/2006" xmlns:o="urn:schemas-microsoft-com:office:office" xmlns:r="http://schemas.openxmlformats.org/officeDocument/2006/relationships" xmlns:m="http://schemas.openxmlformats.org/officeDocument/2006/math" xmlns:v="urn:schemas-microsoft-com:vml" xmlns:wp14="http://schemas.microsoft.com/office/word/2010/wordprocessingDrawing" xmlns:wp="http://schemas.openxmlformats.org/drawingml/2006/wordprocessingDrawing" xmlns:w10="urn:schemas-microsoft-com:office:word" xmlns:w="http://schemas.openxmlformats.org/wordprocessingml/2006/main" xmlns:w14="http://schemas.microsoft.com/office/word/2010/wordml" xmlns:w15="http://schemas.microsoft.com/office/word/2012/wordml" xmlns:wpg="http://schemas.microsoft.com/office/word/2010/wordprocessingGroup" xmlns:wpi="http://schemas.microsoft.com/office/word/2010/wordprocessingInk" xmlns:wne="http://schemas.microsoft.com/office/word/2006/wordml" xmlns:wps="http://schemas.microsoft.com/office/word/2010/wordprocessingShape" mc:Ignorable="w14 w15 wp14">
+<w:footnotes xmlns:wpc="http://schemas.microsoft.com/office/word/2010/wordprocessingCanvas" xmlns:cx="http://schemas.microsoft.com/office/drawing/2014/chartex" xmlns:cx1="http://schemas.microsoft.com/office/drawing/2015/9/8/chartex" xmlns:mc="http://schemas.openxmlformats.org/markup-compatibility/2006" xmlns:o="urn:schemas-microsoft-com:office:office" xmlns:r="http://schemas.openxmlformats.org/officeDocument/2006/relationships" xmlns:m="http://schemas.openxmlformats.org/officeDocument/2006/math" xmlns:v="urn:schemas-microsoft-com:vml" xmlns:wp14="http://schemas.microsoft.com/office/word/2010/wordprocessingDrawing" xmlns:wp="http://schemas.openxmlformats.org/drawingml/2006/wordprocessingDrawing" xmlns:w10="urn:schemas-microsoft-com:office:word" xmlns:w="http://schemas.openxmlformats.org/wordprocessingml/2006/main" xmlns:w14="http://schemas.microsoft.com/office/word/2010/wordml" xmlns:w15="http://schemas.microsoft.com/office/word/2012/wordml" xmlns:w16se="http://schemas.microsoft.com/office/word/2015/wordml/symex" xmlns:wpg="http://schemas.microsoft.com/office/word/2010/wordprocessingGroup" xmlns:wpi="http://schemas.microsoft.com/office/word/2010/wordprocessingInk" xmlns:wne="http://schemas.microsoft.com/office/word/2006/wordml" xmlns:wps="http://schemas.microsoft.com/office/word/2010/wordprocessingShape" mc:Ignorable="w14 w15 w16se wp14">
   <w:footnote w:type="separator" w:id="-1">
     <w:p>
       <w:r>
@@ -2340,8 +2256,8 @@
 </file>
 
 <file path=word/numbering.xml><?xml version="1.0" encoding="utf-8"?>
-<w:numbering xmlns:wpc="http://schemas.microsoft.com/office/word/2010/wordprocessingCanvas" xmlns:mc="http://schemas.openxmlformats.org/markup-compatibility/2006" xmlns:o="urn:schemas-microsoft-com:office:office" xmlns:r="http://schemas.openxmlformats.org/officeDocument/2006/relationships" xmlns:m="http://schemas.openxmlformats.org/officeDocument/2006/math" xmlns:v="urn:schemas-microsoft-com:vml" xmlns:wp14="http://schemas.microsoft.com/office/word/2010/wordprocessingDrawing" xmlns:wp="http://schemas.openxmlformats.org/drawingml/2006/wordprocessingDrawing" xmlns:w10="urn:schemas-microsoft-com:office:word" xmlns:w="http://schemas.openxmlformats.org/wordprocessingml/2006/main" xmlns:w14="http://schemas.microsoft.com/office/word/2010/wordml" xmlns:w15="http://schemas.microsoft.com/office/word/2012/wordml" xmlns:wpg="http://schemas.microsoft.com/office/word/2010/wordprocessingGroup" xmlns:wpi="http://schemas.microsoft.com/office/word/2010/wordprocessingInk" xmlns:wne="http://schemas.microsoft.com/office/word/2006/wordml" xmlns:wps="http://schemas.microsoft.com/office/word/2010/wordprocessingShape" mc:Ignorable="w14 w15 wp14">
-  <w:abstractNum w:abstractNumId="0">
+<w:numbering xmlns:wpc="http://schemas.microsoft.com/office/word/2010/wordprocessingCanvas" xmlns:cx="http://schemas.microsoft.com/office/drawing/2014/chartex" xmlns:cx1="http://schemas.microsoft.com/office/drawing/2015/9/8/chartex" xmlns:mc="http://schemas.openxmlformats.org/markup-compatibility/2006" xmlns:o="urn:schemas-microsoft-com:office:office" xmlns:r="http://schemas.openxmlformats.org/officeDocument/2006/relationships" xmlns:m="http://schemas.openxmlformats.org/officeDocument/2006/math" xmlns:v="urn:schemas-microsoft-com:vml" xmlns:wp14="http://schemas.microsoft.com/office/word/2010/wordprocessingDrawing" xmlns:wp="http://schemas.openxmlformats.org/drawingml/2006/wordprocessingDrawing" xmlns:w10="urn:schemas-microsoft-com:office:word" xmlns:w="http://schemas.openxmlformats.org/wordprocessingml/2006/main" xmlns:w14="http://schemas.microsoft.com/office/word/2010/wordml" xmlns:w15="http://schemas.microsoft.com/office/word/2012/wordml" xmlns:w16se="http://schemas.microsoft.com/office/word/2015/wordml/symex" xmlns:wpg="http://schemas.microsoft.com/office/word/2010/wordprocessingGroup" xmlns:wpi="http://schemas.microsoft.com/office/word/2010/wordprocessingInk" xmlns:wne="http://schemas.microsoft.com/office/word/2006/wordml" xmlns:wps="http://schemas.microsoft.com/office/word/2010/wordprocessingShape" mc:Ignorable="w14 w15 w16se wp14">
+  <w:abstractNum w:abstractNumId="0" w15:restartNumberingAfterBreak="0">
     <w:nsid w:val="00E21646"/>
     <w:multiLevelType w:val="hybridMultilevel"/>
     <w:tmpl w:val="4F225B84"/>
@@ -2454,7 +2370,7 @@
       </w:rPr>
     </w:lvl>
   </w:abstractNum>
-  <w:abstractNum w:abstractNumId="1">
+  <w:abstractNum w:abstractNumId="1" w15:restartNumberingAfterBreak="0">
     <w:nsid w:val="15713333"/>
     <w:multiLevelType w:val="multilevel"/>
     <w:tmpl w:val="B3D479AA"/>
@@ -2575,7 +2491,7 @@
       </w:rPr>
     </w:lvl>
   </w:abstractNum>
-  <w:abstractNum w:abstractNumId="2">
+  <w:abstractNum w:abstractNumId="2" w15:restartNumberingAfterBreak="0">
     <w:nsid w:val="19895045"/>
     <w:multiLevelType w:val="multilevel"/>
     <w:tmpl w:val="5FB2B65C"/>
@@ -2715,7 +2631,7 @@
       </w:rPr>
     </w:lvl>
   </w:abstractNum>
-  <w:abstractNum w:abstractNumId="3">
+  <w:abstractNum w:abstractNumId="3" w15:restartNumberingAfterBreak="0">
     <w:nsid w:val="331B5174"/>
     <w:multiLevelType w:val="hybridMultilevel"/>
     <w:tmpl w:val="3A1EDE64"/>
@@ -2828,7 +2744,7 @@
       </w:rPr>
     </w:lvl>
   </w:abstractNum>
-  <w:abstractNum w:abstractNumId="4">
+  <w:abstractNum w:abstractNumId="4" w15:restartNumberingAfterBreak="0">
     <w:nsid w:val="33DE1320"/>
     <w:multiLevelType w:val="hybridMultilevel"/>
     <w:tmpl w:val="7C0200A6"/>
@@ -2917,7 +2833,7 @@
       </w:pPr>
     </w:lvl>
   </w:abstractNum>
-  <w:abstractNum w:abstractNumId="5">
+  <w:abstractNum w:abstractNumId="5" w15:restartNumberingAfterBreak="0">
     <w:nsid w:val="36D70BB4"/>
     <w:multiLevelType w:val="multilevel"/>
     <w:tmpl w:val="B3D479AA"/>
@@ -3038,7 +2954,7 @@
       </w:rPr>
     </w:lvl>
   </w:abstractNum>
-  <w:abstractNum w:abstractNumId="6">
+  <w:abstractNum w:abstractNumId="6" w15:restartNumberingAfterBreak="0">
     <w:nsid w:val="3C13681B"/>
     <w:multiLevelType w:val="multilevel"/>
     <w:tmpl w:val="B3D479AA"/>
@@ -3159,7 +3075,7 @@
       </w:rPr>
     </w:lvl>
   </w:abstractNum>
-  <w:abstractNum w:abstractNumId="7">
+  <w:abstractNum w:abstractNumId="7" w15:restartNumberingAfterBreak="0">
     <w:nsid w:val="3CD02C7F"/>
     <w:multiLevelType w:val="multilevel"/>
     <w:tmpl w:val="94A4E23C"/>
@@ -3281,7 +3197,7 @@
       </w:rPr>
     </w:lvl>
   </w:abstractNum>
-  <w:abstractNum w:abstractNumId="8">
+  <w:abstractNum w:abstractNumId="8" w15:restartNumberingAfterBreak="0">
     <w:nsid w:val="3D3F55B1"/>
     <w:multiLevelType w:val="multilevel"/>
     <w:tmpl w:val="7A407F14"/>
@@ -3403,7 +3319,7 @@
       </w:rPr>
     </w:lvl>
   </w:abstractNum>
-  <w:abstractNum w:abstractNumId="9">
+  <w:abstractNum w:abstractNumId="9" w15:restartNumberingAfterBreak="0">
     <w:nsid w:val="405B21D6"/>
     <w:multiLevelType w:val="hybridMultilevel"/>
     <w:tmpl w:val="74EC1A64"/>
@@ -3516,7 +3432,7 @@
       </w:rPr>
     </w:lvl>
   </w:abstractNum>
-  <w:abstractNum w:abstractNumId="10">
+  <w:abstractNum w:abstractNumId="10" w15:restartNumberingAfterBreak="0">
     <w:nsid w:val="44CF6BAA"/>
     <w:multiLevelType w:val="hybridMultilevel"/>
     <w:tmpl w:val="37064DCC"/>
@@ -3629,7 +3545,120 @@
       </w:rPr>
     </w:lvl>
   </w:abstractNum>
-  <w:abstractNum w:abstractNumId="11">
+  <w:abstractNum w:abstractNumId="11" w15:restartNumberingAfterBreak="0">
+    <w:nsid w:val="4C407354"/>
+    <w:multiLevelType w:val="hybridMultilevel"/>
+    <w:tmpl w:val="7B26C0FA"/>
+    <w:lvl w:ilvl="0" w:tplc="0C0A0001">
+      <w:start w:val="1"/>
+      <w:numFmt w:val="bullet"/>
+      <w:lvlText w:val=""/>
+      <w:lvlJc w:val="left"/>
+      <w:pPr>
+        <w:ind w:left="3720" w:hanging="360"/>
+      </w:pPr>
+      <w:rPr>
+        <w:rFonts w:ascii="Symbol" w:hAnsi="Symbol" w:hint="default"/>
+      </w:rPr>
+    </w:lvl>
+    <w:lvl w:ilvl="1" w:tplc="0C0A0003" w:tentative="1">
+      <w:start w:val="1"/>
+      <w:numFmt w:val="bullet"/>
+      <w:lvlText w:val="o"/>
+      <w:lvlJc w:val="left"/>
+      <w:pPr>
+        <w:ind w:left="4440" w:hanging="360"/>
+      </w:pPr>
+      <w:rPr>
+        <w:rFonts w:ascii="Courier New" w:hAnsi="Courier New" w:cs="Courier New" w:hint="default"/>
+      </w:rPr>
+    </w:lvl>
+    <w:lvl w:ilvl="2" w:tplc="0C0A0005" w:tentative="1">
+      <w:start w:val="1"/>
+      <w:numFmt w:val="bullet"/>
+      <w:lvlText w:val=""/>
+      <w:lvlJc w:val="left"/>
+      <w:pPr>
+        <w:ind w:left="5160" w:hanging="360"/>
+      </w:pPr>
+      <w:rPr>
+        <w:rFonts w:ascii="Wingdings" w:hAnsi="Wingdings" w:hint="default"/>
+      </w:rPr>
+    </w:lvl>
+    <w:lvl w:ilvl="3" w:tplc="0C0A0001" w:tentative="1">
+      <w:start w:val="1"/>
+      <w:numFmt w:val="bullet"/>
+      <w:lvlText w:val=""/>
+      <w:lvlJc w:val="left"/>
+      <w:pPr>
+        <w:ind w:left="5880" w:hanging="360"/>
+      </w:pPr>
+      <w:rPr>
+        <w:rFonts w:ascii="Symbol" w:hAnsi="Symbol" w:hint="default"/>
+      </w:rPr>
+    </w:lvl>
+    <w:lvl w:ilvl="4" w:tplc="0C0A0003" w:tentative="1">
+      <w:start w:val="1"/>
+      <w:numFmt w:val="bullet"/>
+      <w:lvlText w:val="o"/>
+      <w:lvlJc w:val="left"/>
+      <w:pPr>
+        <w:ind w:left="6600" w:hanging="360"/>
+      </w:pPr>
+      <w:rPr>
+        <w:rFonts w:ascii="Courier New" w:hAnsi="Courier New" w:cs="Courier New" w:hint="default"/>
+      </w:rPr>
+    </w:lvl>
+    <w:lvl w:ilvl="5" w:tplc="0C0A0005" w:tentative="1">
+      <w:start w:val="1"/>
+      <w:numFmt w:val="bullet"/>
+      <w:lvlText w:val=""/>
+      <w:lvlJc w:val="left"/>
+      <w:pPr>
+        <w:ind w:left="7320" w:hanging="360"/>
+      </w:pPr>
+      <w:rPr>
+        <w:rFonts w:ascii="Wingdings" w:hAnsi="Wingdings" w:hint="default"/>
+      </w:rPr>
+    </w:lvl>
+    <w:lvl w:ilvl="6" w:tplc="0C0A0001" w:tentative="1">
+      <w:start w:val="1"/>
+      <w:numFmt w:val="bullet"/>
+      <w:lvlText w:val=""/>
+      <w:lvlJc w:val="left"/>
+      <w:pPr>
+        <w:ind w:left="8040" w:hanging="360"/>
+      </w:pPr>
+      <w:rPr>
+        <w:rFonts w:ascii="Symbol" w:hAnsi="Symbol" w:hint="default"/>
+      </w:rPr>
+    </w:lvl>
+    <w:lvl w:ilvl="7" w:tplc="0C0A0003" w:tentative="1">
+      <w:start w:val="1"/>
+      <w:numFmt w:val="bullet"/>
+      <w:lvlText w:val="o"/>
+      <w:lvlJc w:val="left"/>
+      <w:pPr>
+        <w:ind w:left="8760" w:hanging="360"/>
+      </w:pPr>
+      <w:rPr>
+        <w:rFonts w:ascii="Courier New" w:hAnsi="Courier New" w:cs="Courier New" w:hint="default"/>
+      </w:rPr>
+    </w:lvl>
+    <w:lvl w:ilvl="8" w:tplc="0C0A0005" w:tentative="1">
+      <w:start w:val="1"/>
+      <w:numFmt w:val="bullet"/>
+      <w:lvlText w:val=""/>
+      <w:lvlJc w:val="left"/>
+      <w:pPr>
+        <w:ind w:left="9480" w:hanging="360"/>
+      </w:pPr>
+      <w:rPr>
+        <w:rFonts w:ascii="Wingdings" w:hAnsi="Wingdings" w:hint="default"/>
+      </w:rPr>
+    </w:lvl>
+  </w:abstractNum>
+  <w:abstractNum w:abstractNumId="12" w15:restartNumberingAfterBreak="0">
     <w:nsid w:val="4FE01B7A"/>
     <w:multiLevelType w:val="multilevel"/>
     <w:tmpl w:val="BE82F9E0"/>
@@ -3769,7 +3798,7 @@
       </w:rPr>
     </w:lvl>
   </w:abstractNum>
-  <w:abstractNum w:abstractNumId="12">
+  <w:abstractNum w:abstractNumId="13" w15:restartNumberingAfterBreak="0">
     <w:nsid w:val="57AD6033"/>
     <w:multiLevelType w:val="multilevel"/>
     <w:tmpl w:val="B5423430"/>
@@ -3882,7 +3911,7 @@
       </w:rPr>
     </w:lvl>
   </w:abstractNum>
-  <w:abstractNum w:abstractNumId="13">
+  <w:abstractNum w:abstractNumId="14" w15:restartNumberingAfterBreak="0">
     <w:nsid w:val="58CA040F"/>
     <w:multiLevelType w:val="hybridMultilevel"/>
     <w:tmpl w:val="B81828CA"/>
@@ -3994,7 +4023,7 @@
       </w:rPr>
     </w:lvl>
   </w:abstractNum>
-  <w:abstractNum w:abstractNumId="14">
+  <w:abstractNum w:abstractNumId="15" w15:restartNumberingAfterBreak="0">
     <w:nsid w:val="688A37BD"/>
     <w:multiLevelType w:val="multilevel"/>
     <w:tmpl w:val="B3D479AA"/>
@@ -4115,7 +4144,7 @@
       </w:rPr>
     </w:lvl>
   </w:abstractNum>
-  <w:abstractNum w:abstractNumId="15">
+  <w:abstractNum w:abstractNumId="16" w15:restartNumberingAfterBreak="0">
     <w:nsid w:val="6B9E481E"/>
     <w:multiLevelType w:val="hybridMultilevel"/>
     <w:tmpl w:val="F03E1488"/>
@@ -4232,7 +4261,7 @@
     <w:abstractNumId w:val="7"/>
   </w:num>
   <w:num w:numId="2">
-    <w:abstractNumId w:val="12"/>
+    <w:abstractNumId w:val="13"/>
   </w:num>
   <w:num w:numId="3">
     <w:abstractNumId w:val="8"/>
@@ -4250,7 +4279,7 @@
     <w:abstractNumId w:val="5"/>
   </w:num>
   <w:num w:numId="8">
-    <w:abstractNumId w:val="14"/>
+    <w:abstractNumId w:val="15"/>
   </w:num>
   <w:num w:numId="9">
     <w:abstractNumId w:val="10"/>
@@ -4265,22 +4294,25 @@
     <w:abstractNumId w:val="0"/>
   </w:num>
   <w:num w:numId="13">
-    <w:abstractNumId w:val="15"/>
+    <w:abstractNumId w:val="16"/>
   </w:num>
   <w:num w:numId="14">
-    <w:abstractNumId w:val="13"/>
+    <w:abstractNumId w:val="14"/>
   </w:num>
   <w:num w:numId="15">
     <w:abstractNumId w:val="2"/>
   </w:num>
   <w:num w:numId="16">
+    <w:abstractNumId w:val="12"/>
+  </w:num>
+  <w:num w:numId="17">
     <w:abstractNumId w:val="11"/>
   </w:num>
 </w:numbering>
 </file>
 
 <file path=word/styles.xml><?xml version="1.0" encoding="utf-8"?>
-<w:styles xmlns:mc="http://schemas.openxmlformats.org/markup-compatibility/2006" xmlns:r="http://schemas.openxmlformats.org/officeDocument/2006/relationships" xmlns:w="http://schemas.openxmlformats.org/wordprocessingml/2006/main" xmlns:w14="http://schemas.microsoft.com/office/word/2010/wordml" xmlns:w15="http://schemas.microsoft.com/office/word/2012/wordml" mc:Ignorable="w14 w15">
+<w:styles xmlns:mc="http://schemas.openxmlformats.org/markup-compatibility/2006" xmlns:r="http://schemas.openxmlformats.org/officeDocument/2006/relationships" xmlns:w="http://schemas.openxmlformats.org/wordprocessingml/2006/main" xmlns:w14="http://schemas.microsoft.com/office/word/2010/wordml" xmlns:w15="http://schemas.microsoft.com/office/word/2012/wordml" xmlns:w16se="http://schemas.microsoft.com/office/word/2015/wordml/symex" mc:Ignorable="w14 w15 w16se">
   <w:docDefaults>
     <w:rPrDefault>
       <w:rPr>
@@ -4808,11 +4840,11 @@
       </w:tblCellMar>
     </w:tblPr>
   </w:style>
-  <w:style w:type="paragraph" w:styleId="Puesto">
+  <w:style w:type="paragraph" w:styleId="Ttulo">
     <w:name w:val="Title"/>
     <w:basedOn w:val="Normal"/>
     <w:next w:val="Normal"/>
-    <w:link w:val="PuestoCar"/>
+    <w:link w:val="TtuloCar"/>
     <w:pPr>
       <w:keepNext/>
       <w:keepLines/>
@@ -4849,12 +4881,6 @@
     <w:tblPr>
       <w:tblStyleRowBandSize w:val="1"/>
       <w:tblStyleColBandSize w:val="1"/>
-      <w:tblCellMar>
-        <w:top w:w="0" w:type="dxa"/>
-        <w:left w:w="0" w:type="dxa"/>
-        <w:bottom w:w="0" w:type="dxa"/>
-        <w:right w:w="0" w:type="dxa"/>
-      </w:tblCellMar>
     </w:tblPr>
   </w:style>
   <w:style w:type="table" w:customStyle="1" w:styleId="a0">
@@ -4865,12 +4891,6 @@
     <w:tblPr>
       <w:tblStyleRowBandSize w:val="1"/>
       <w:tblStyleColBandSize w:val="1"/>
-      <w:tblCellMar>
-        <w:top w:w="0" w:type="dxa"/>
-        <w:left w:w="0" w:type="dxa"/>
-        <w:bottom w:w="0" w:type="dxa"/>
-        <w:right w:w="0" w:type="dxa"/>
-      </w:tblCellMar>
     </w:tblPr>
   </w:style>
   <w:style w:type="table" w:customStyle="1" w:styleId="a1">
@@ -4881,12 +4901,6 @@
     <w:tblPr>
       <w:tblStyleRowBandSize w:val="1"/>
       <w:tblStyleColBandSize w:val="1"/>
-      <w:tblCellMar>
-        <w:top w:w="0" w:type="dxa"/>
-        <w:left w:w="0" w:type="dxa"/>
-        <w:bottom w:w="0" w:type="dxa"/>
-        <w:right w:w="0" w:type="dxa"/>
-      </w:tblCellMar>
     </w:tblPr>
   </w:style>
   <w:style w:type="table" w:customStyle="1" w:styleId="a2">
@@ -4897,12 +4911,6 @@
     <w:tblPr>
       <w:tblStyleRowBandSize w:val="1"/>
       <w:tblStyleColBandSize w:val="1"/>
-      <w:tblCellMar>
-        <w:top w:w="0" w:type="dxa"/>
-        <w:left w:w="0" w:type="dxa"/>
-        <w:bottom w:w="0" w:type="dxa"/>
-        <w:right w:w="0" w:type="dxa"/>
-      </w:tblCellMar>
     </w:tblPr>
   </w:style>
   <w:style w:type="table" w:customStyle="1" w:styleId="a3">
@@ -4913,12 +4921,6 @@
     <w:tblPr>
       <w:tblStyleRowBandSize w:val="1"/>
       <w:tblStyleColBandSize w:val="1"/>
-      <w:tblCellMar>
-        <w:top w:w="0" w:type="dxa"/>
-        <w:left w:w="0" w:type="dxa"/>
-        <w:bottom w:w="0" w:type="dxa"/>
-        <w:right w:w="0" w:type="dxa"/>
-      </w:tblCellMar>
     </w:tblPr>
   </w:style>
   <w:style w:type="table" w:customStyle="1" w:styleId="a4">
@@ -4929,12 +4931,6 @@
     <w:tblPr>
       <w:tblStyleRowBandSize w:val="1"/>
       <w:tblStyleColBandSize w:val="1"/>
-      <w:tblCellMar>
-        <w:top w:w="0" w:type="dxa"/>
-        <w:left w:w="0" w:type="dxa"/>
-        <w:bottom w:w="0" w:type="dxa"/>
-        <w:right w:w="0" w:type="dxa"/>
-      </w:tblCellMar>
     </w:tblPr>
   </w:style>
   <w:style w:type="paragraph" w:styleId="Encabezado">
@@ -5077,7 +5073,7 @@
       <w:u w:val="single"/>
     </w:rPr>
   </w:style>
-  <w:style w:type="paragraph" w:styleId="TtulodeTDC">
+  <w:style w:type="paragraph" w:styleId="TtuloTDC">
     <w:name w:val="TOC Heading"/>
     <w:basedOn w:val="Ttulo1"/>
     <w:next w:val="Normal"/>
@@ -5104,7 +5100,6 @@
     <w:uiPriority w:val="40"/>
     <w:rsid w:val="0069643A"/>
     <w:tblPr>
-      <w:tblInd w:w="0" w:type="dxa"/>
       <w:tblBorders>
         <w:top w:val="single" w:sz="4" w:space="0" w:color="BFBFBF" w:themeColor="background1" w:themeShade="BF"/>
         <w:left w:val="single" w:sz="4" w:space="0" w:color="BFBFBF" w:themeColor="background1" w:themeShade="BF"/>
@@ -5113,12 +5108,6 @@
         <w:insideH w:val="single" w:sz="4" w:space="0" w:color="BFBFBF" w:themeColor="background1" w:themeShade="BF"/>
         <w:insideV w:val="single" w:sz="4" w:space="0" w:color="BFBFBF" w:themeColor="background1" w:themeShade="BF"/>
       </w:tblBorders>
-      <w:tblCellMar>
-        <w:top w:w="0" w:type="dxa"/>
-        <w:left w:w="108" w:type="dxa"/>
-        <w:bottom w:w="0" w:type="dxa"/>
-        <w:right w:w="108" w:type="dxa"/>
-      </w:tblCellMar>
     </w:tblPr>
   </w:style>
   <w:style w:type="character" w:customStyle="1" w:styleId="Ttulo2Car">
@@ -5217,10 +5206,10 @@
       <w:lang w:val="es-ES_tradnl"/>
     </w:rPr>
   </w:style>
-  <w:style w:type="character" w:customStyle="1" w:styleId="PuestoCar">
-    <w:name w:val="Puesto Car"/>
+  <w:style w:type="character" w:customStyle="1" w:styleId="TtuloCar">
+    <w:name w:val="Título Car"/>
     <w:basedOn w:val="Fuentedeprrafopredeter"/>
-    <w:link w:val="Puesto"/>
+    <w:link w:val="Ttulo"/>
     <w:rsid w:val="00752A29"/>
     <w:rPr>
       <w:b/>
@@ -5517,7 +5506,7 @@
 </file>
 
 <file path=customXml/itemProps1.xml><?xml version="1.0" encoding="utf-8"?>
-<ds:datastoreItem xmlns:ds="http://schemas.openxmlformats.org/officeDocument/2006/customXml" ds:itemID="{43A06CF0-6EE5-4C8C-A220-8C768CC963F6}">
+<ds:datastoreItem xmlns:ds="http://schemas.openxmlformats.org/officeDocument/2006/customXml" ds:itemID="{34B088FD-E8E7-4350-B0B7-78C8BE296E04}">
   <ds:schemaRefs>
     <ds:schemaRef ds:uri="http://schemas.openxmlformats.org/officeDocument/2006/bibliography"/>
   </ds:schemaRefs>

</xml_diff>